<commit_message>
me_01: final copy and pdf
</commit_message>
<xml_diff>
--- a/me_01/Mandatory exercise 1.docx
+++ b/me_01/Mandatory exercise 1.docx
@@ -230,15 +230,7 @@
         <w:spacing w:after="240"/>
       </w:pPr>
       <w:r>
-        <w:t xml:space="preserve">Show how these data can be stored in tables (draw 3-5 tables and fill in 3 rows </w:t>
-      </w:r>
-      <w:proofErr w:type="gramStart"/>
-      <w:r>
-        <w:t>of  example</w:t>
-      </w:r>
-      <w:proofErr w:type="gramEnd"/>
-      <w:r>
-        <w:t xml:space="preserve"> data for each table</w:t>
+        <w:t>Show how these data can be stored in tables (draw 3-5 tables and fill in 3 rows of example data for each table</w:t>
       </w:r>
       <w:r>
         <w:t>)</w:t>
@@ -1775,7 +1767,7 @@
           <w:noProof/>
         </w:rPr>
         <w:drawing>
-          <wp:inline distT="0" distB="0" distL="0" distR="0">
+          <wp:inline distT="0" distB="0" distL="0" distR="0" wp14:anchorId="732B7516" wp14:editId="6537CFE4">
             <wp:extent cx="5699760" cy="2133600"/>
             <wp:effectExtent l="0" t="0" r="0" b="0"/>
             <wp:docPr id="3" name="Picture 3"/>
@@ -1968,13 +1960,7 @@
         <w:ind w:left="720"/>
       </w:pPr>
       <w:r>
-        <w:t>+----------------------</w:t>
-      </w:r>
-      <w:r>
-        <w:t>--------</w:t>
-      </w:r>
-      <w:r>
-        <w:t>+</w:t>
+        <w:t>+------------------------------+</w:t>
       </w:r>
     </w:p>
     <w:p>
@@ -1995,8 +1981,6 @@
       </w:r>
       <w:r>
         <w:tab/>
-      </w:r>
-      <w:r>
         <w:t>|</w:t>
       </w:r>
     </w:p>
@@ -2006,19 +1990,7 @@
         <w:ind w:left="720"/>
       </w:pPr>
       <w:r>
-        <w:t>+-------------</w:t>
-      </w:r>
-      <w:r>
-        <w:t>-------</w:t>
-      </w:r>
-      <w:r>
-        <w:t>--------</w:t>
-      </w:r>
-      <w:r>
-        <w:t>-</w:t>
-      </w:r>
-      <w:r>
-        <w:t>-+</w:t>
+        <w:t>+------------------------------+</w:t>
       </w:r>
     </w:p>
     <w:p>
@@ -2031,8 +2003,6 @@
       </w:r>
       <w:r>
         <w:tab/>
-      </w:r>
-      <w:r>
         <w:t>|</w:t>
       </w:r>
     </w:p>
@@ -2046,8 +2016,6 @@
       </w:r>
       <w:r>
         <w:tab/>
-      </w:r>
-      <w:r>
         <w:t>|</w:t>
       </w:r>
     </w:p>
@@ -2069,8 +2037,6 @@
       </w:r>
       <w:r>
         <w:tab/>
-      </w:r>
-      <w:r>
         <w:t>|</w:t>
       </w:r>
     </w:p>
@@ -2084,8 +2050,6 @@
       </w:r>
       <w:r>
         <w:tab/>
-      </w:r>
-      <w:r>
         <w:t>|</w:t>
       </w:r>
     </w:p>
@@ -2099,8 +2063,6 @@
       </w:r>
       <w:r>
         <w:tab/>
-      </w:r>
-      <w:r>
         <w:t>|</w:t>
       </w:r>
     </w:p>
@@ -2114,8 +2076,6 @@
       </w:r>
       <w:r>
         <w:tab/>
-      </w:r>
-      <w:r>
         <w:t>|</w:t>
       </w:r>
     </w:p>
@@ -2129,8 +2089,6 @@
       </w:r>
       <w:r>
         <w:tab/>
-      </w:r>
-      <w:r>
         <w:t>|</w:t>
       </w:r>
     </w:p>
@@ -2144,8 +2102,6 @@
       </w:r>
       <w:r>
         <w:tab/>
-      </w:r>
-      <w:r>
         <w:t>|</w:t>
       </w:r>
     </w:p>
@@ -2159,8 +2115,6 @@
       </w:r>
       <w:r>
         <w:tab/>
-      </w:r>
-      <w:r>
         <w:t>|</w:t>
       </w:r>
     </w:p>
@@ -2170,13 +2124,7 @@
         <w:ind w:left="720"/>
       </w:pPr>
       <w:r>
-        <w:t>+----------------------</w:t>
-      </w:r>
-      <w:r>
-        <w:t>--------</w:t>
-      </w:r>
-      <w:r>
-        <w:t>+</w:t>
+        <w:t>+------------------------------+</w:t>
       </w:r>
     </w:p>
     <w:p>
@@ -2530,13 +2478,7 @@
         <w:spacing w:after="0"/>
       </w:pPr>
       <w:r>
-        <w:t xml:space="preserve">Identified </w:t>
-      </w:r>
-      <w:r>
-        <w:t>foreign</w:t>
-      </w:r>
-      <w:r>
-        <w:t xml:space="preserve"> keys of University database:</w:t>
+        <w:t>Identified foreign keys of University database:</w:t>
       </w:r>
     </w:p>
     <w:p>
@@ -2557,12 +2499,7 @@
       </w:r>
       <w:r>
         <w:tab/>
-      </w:r>
-      <w:r>
-        <w:t>foreign</w:t>
-      </w:r>
-      <w:r>
-        <w:t xml:space="preserve"> key: </w:t>
+        <w:t xml:space="preserve">foreign key: </w:t>
       </w:r>
       <w:proofErr w:type="spellStart"/>
       <w:r>
@@ -2588,8 +2525,6 @@
       </w:r>
       <w:r>
         <w:tab/>
-      </w:r>
-      <w:r>
         <w:t>None</w:t>
       </w:r>
     </w:p>
@@ -2619,8 +2554,6 @@
       </w:r>
       <w:r>
         <w:tab/>
-      </w:r>
-      <w:r>
         <w:t>None</w:t>
       </w:r>
     </w:p>
@@ -2642,236 +2575,338 @@
       </w:r>
       <w:r>
         <w:tab/>
-        <w:t>foreign key:</w:t>
+        <w:t xml:space="preserve">foreign key: </w:t>
+      </w:r>
+      <w:proofErr w:type="spellStart"/>
+      <w:r>
+        <w:t>dep_code</w:t>
+      </w:r>
+      <w:proofErr w:type="spellEnd"/>
+    </w:p>
+    <w:p>
+      <w:pPr>
+        <w:spacing w:after="0"/>
+      </w:pPr>
+      <w:r>
+        <w:tab/>
+        <w:t>DESCRIBE Location;</w:t>
+      </w:r>
+    </w:p>
+    <w:p>
+      <w:pPr>
+        <w:spacing w:after="0"/>
+      </w:pPr>
+      <w:r>
+        <w:tab/>
+      </w:r>
+      <w:r>
+        <w:tab/>
+        <w:t>None</w:t>
+      </w:r>
+    </w:p>
+    <w:p>
+      <w:pPr>
+        <w:spacing w:after="0"/>
+      </w:pPr>
+      <w:r>
+        <w:tab/>
+        <w:t>DESCRIBE Prerequisite;</w:t>
+      </w:r>
+    </w:p>
+    <w:p>
+      <w:pPr>
+        <w:spacing w:after="0"/>
+      </w:pPr>
+      <w:r>
+        <w:tab/>
+      </w:r>
+      <w:r>
+        <w:tab/>
+        <w:t>None</w:t>
+      </w:r>
+    </w:p>
+    <w:p>
+      <w:pPr>
+        <w:spacing w:after="0"/>
+      </w:pPr>
+      <w:r>
+        <w:tab/>
+        <w:t>DESCRIBE Qualified;</w:t>
+      </w:r>
+    </w:p>
+    <w:p>
+      <w:pPr>
+        <w:spacing w:after="0"/>
+      </w:pPr>
+      <w:r>
+        <w:tab/>
+      </w:r>
+      <w:r>
+        <w:tab/>
+        <w:t>None</w:t>
+      </w:r>
+    </w:p>
+    <w:p>
+      <w:pPr>
+        <w:spacing w:after="0"/>
+      </w:pPr>
+      <w:r>
+        <w:tab/>
+        <w:t>DESCRIBE Section;</w:t>
+      </w:r>
+    </w:p>
+    <w:p>
+      <w:pPr>
+        <w:spacing w:after="0"/>
+      </w:pPr>
+      <w:r>
+        <w:tab/>
+      </w:r>
+      <w:r>
+        <w:tab/>
+        <w:t xml:space="preserve">foreign key: </w:t>
+      </w:r>
+      <w:proofErr w:type="spellStart"/>
+      <w:r>
+        <w:t>crs_code</w:t>
+      </w:r>
+      <w:proofErr w:type="spellEnd"/>
+    </w:p>
+    <w:p>
+      <w:pPr>
+        <w:spacing w:after="0"/>
+      </w:pPr>
+      <w:r>
+        <w:tab/>
+      </w:r>
+      <w:r>
+        <w:tab/>
+        <w:t xml:space="preserve">foreign key: </w:t>
+      </w:r>
+      <w:proofErr w:type="spellStart"/>
+      <w:r>
+        <w:t>loc_code</w:t>
+      </w:r>
+      <w:proofErr w:type="spellEnd"/>
+    </w:p>
+    <w:p>
+      <w:pPr>
+        <w:spacing w:after="0"/>
+      </w:pPr>
+      <w:r>
+        <w:tab/>
+      </w:r>
+      <w:r>
+        <w:tab/>
+        <w:t xml:space="preserve">foreign key: </w:t>
+      </w:r>
+      <w:proofErr w:type="spellStart"/>
+      <w:r>
+        <w:t>ins_id</w:t>
+      </w:r>
+      <w:proofErr w:type="spellEnd"/>
+    </w:p>
+    <w:p>
+      <w:pPr>
+        <w:spacing w:after="0"/>
+      </w:pPr>
+      <w:r>
+        <w:tab/>
+        <w:t>DESCRIBE Student;</w:t>
+      </w:r>
+    </w:p>
+    <w:p>
+      <w:pPr>
+        <w:spacing w:after="0"/>
+      </w:pPr>
+      <w:r>
+        <w:tab/>
+      </w:r>
+      <w:r>
+        <w:tab/>
+        <w:t>None</w:t>
+      </w:r>
+    </w:p>
+    <w:p>
+      <w:pPr>
+        <w:spacing w:after="0"/>
+      </w:pPr>
+    </w:p>
+    <w:p>
+      <w:pPr>
+        <w:pStyle w:val="Heading2"/>
+      </w:pPr>
+      <w:r>
+        <w:t xml:space="preserve">2.5 </w:t>
+      </w:r>
+      <w:r>
+        <w:t>Register data in some tables. (Write the SQL commands you are using).</w:t>
+      </w:r>
+    </w:p>
+    <w:p>
+      <w:pPr>
+        <w:pStyle w:val="Heading3"/>
+      </w:pPr>
+      <w:r>
+        <w:t>a. Register yourself as</w:t>
       </w:r>
       <w:r>
         <w:t xml:space="preserve"> </w:t>
       </w:r>
+      <w:r>
+        <w:t>a</w:t>
+      </w:r>
+      <w:r>
+        <w:t xml:space="preserve"> </w:t>
+      </w:r>
+      <w:r>
+        <w:t>student in the student table.</w:t>
+      </w:r>
+    </w:p>
+    <w:p>
+      <w:r>
+        <w:tab/>
+      </w:r>
+      <w:r>
+        <w:t>INSERT INTO Student (</w:t>
+      </w:r>
+      <w:proofErr w:type="spellStart"/>
+      <w:r>
+        <w:t>stu_id</w:t>
+      </w:r>
+      <w:proofErr w:type="spellEnd"/>
+      <w:r>
+        <w:t xml:space="preserve">, </w:t>
+      </w:r>
+      <w:proofErr w:type="spellStart"/>
+      <w:r>
+        <w:t>stu_fname</w:t>
+      </w:r>
+      <w:proofErr w:type="spellEnd"/>
+      <w:r>
+        <w:t xml:space="preserve">, </w:t>
+      </w:r>
+      <w:proofErr w:type="spellStart"/>
+      <w:r>
+        <w:t>stu_lname</w:t>
+      </w:r>
+      <w:proofErr w:type="spellEnd"/>
+      <w:r>
+        <w:t>) VALUES (101809, ‘Tyrone’, ‘Nowell’);</w:t>
+      </w:r>
+    </w:p>
+    <w:p>
+      <w:pPr>
+        <w:pStyle w:val="Heading3"/>
+      </w:pPr>
+      <w:r>
+        <w:t>b. Register your home commune in the location table.</w:t>
+      </w:r>
+    </w:p>
+    <w:p>
+      <w:r>
+        <w:tab/>
+        <w:t>INSERT INTO Location (</w:t>
+      </w:r>
+      <w:proofErr w:type="spellStart"/>
+      <w:r>
+        <w:t>loc_code</w:t>
+      </w:r>
+      <w:proofErr w:type="spellEnd"/>
+      <w:r>
+        <w:t xml:space="preserve">, </w:t>
+      </w:r>
+      <w:proofErr w:type="spellStart"/>
+      <w:r>
+        <w:t>loc_name</w:t>
+      </w:r>
+      <w:proofErr w:type="spellEnd"/>
+      <w:r>
+        <w:t xml:space="preserve">, </w:t>
+      </w:r>
+      <w:proofErr w:type="spellStart"/>
+      <w:r>
+        <w:t>loc_country</w:t>
+      </w:r>
+      <w:proofErr w:type="spellEnd"/>
+      <w:r>
+        <w:t>) VALUES (1430, ‘</w:t>
+      </w:r>
+      <w:proofErr w:type="spellStart"/>
+      <w:r>
+        <w:t>Aas</w:t>
+      </w:r>
+      <w:proofErr w:type="spellEnd"/>
+      <w:r>
+        <w:t>’, ‘NO’);</w:t>
+      </w:r>
+    </w:p>
+    <w:p>
+      <w:pPr>
+        <w:pStyle w:val="Heading3"/>
+      </w:pPr>
+      <w:r>
+        <w:t>c. Register IMT in the</w:t>
+      </w:r>
+      <w:r>
+        <w:t xml:space="preserve"> </w:t>
+      </w:r>
+      <w:r>
+        <w:t>department table.</w:t>
+      </w:r>
+    </w:p>
+    <w:p>
+      <w:r>
+        <w:tab/>
+        <w:t>INSERT INTO Department (</w:t>
+      </w:r>
       <w:proofErr w:type="spellStart"/>
       <w:r>
         <w:t>dep_code</w:t>
       </w:r>
       <w:proofErr w:type="spellEnd"/>
-    </w:p>
-    <w:p>
-      <w:pPr>
-        <w:spacing w:after="0"/>
-      </w:pPr>
-      <w:r>
-        <w:tab/>
-        <w:t>DESCRIBE Location;</w:t>
-      </w:r>
-    </w:p>
-    <w:p>
-      <w:pPr>
-        <w:spacing w:after="0"/>
-      </w:pPr>
-      <w:r>
-        <w:tab/>
-      </w:r>
-      <w:r>
-        <w:tab/>
-      </w:r>
-      <w:r>
-        <w:t>None</w:t>
-      </w:r>
-    </w:p>
-    <w:p>
-      <w:pPr>
-        <w:spacing w:after="0"/>
-      </w:pPr>
-      <w:r>
-        <w:tab/>
-        <w:t>DESCRIBE Prerequisite;</w:t>
-      </w:r>
-    </w:p>
-    <w:p>
-      <w:pPr>
-        <w:spacing w:after="0"/>
-      </w:pPr>
-      <w:r>
-        <w:tab/>
-      </w:r>
-      <w:r>
-        <w:tab/>
-      </w:r>
-      <w:r>
-        <w:t>None</w:t>
-      </w:r>
-    </w:p>
-    <w:p>
-      <w:pPr>
-        <w:spacing w:after="0"/>
-      </w:pPr>
-      <w:r>
-        <w:tab/>
-        <w:t>DESCRIBE Qualified;</w:t>
-      </w:r>
-    </w:p>
-    <w:p>
-      <w:pPr>
-        <w:spacing w:after="0"/>
-      </w:pPr>
-      <w:r>
-        <w:tab/>
-      </w:r>
-      <w:r>
-        <w:tab/>
-      </w:r>
-      <w:r>
-        <w:t>None</w:t>
-      </w:r>
-    </w:p>
-    <w:p>
-      <w:pPr>
-        <w:spacing w:after="0"/>
-      </w:pPr>
-      <w:r>
-        <w:tab/>
-        <w:t>DESCRIBE Section;</w:t>
-      </w:r>
-    </w:p>
-    <w:p>
-      <w:pPr>
-        <w:spacing w:after="0"/>
-      </w:pPr>
-      <w:r>
-        <w:tab/>
-      </w:r>
-      <w:r>
-        <w:tab/>
-        <w:t>foreign key:</w:t>
-      </w:r>
-      <w:r>
-        <w:t xml:space="preserve"> </w:t>
+      <w:r>
+        <w:t xml:space="preserve">, </w:t>
+      </w:r>
+      <w:proofErr w:type="spellStart"/>
+      <w:r>
+        <w:t>dep_name</w:t>
+      </w:r>
+      <w:proofErr w:type="spellEnd"/>
+      <w:r>
+        <w:t>) VALUES (‘IMT’, ‘</w:t>
+      </w:r>
+      <w:r>
+        <w:t>Faculty of Science and Technology</w:t>
+      </w:r>
+      <w:r>
+        <w:t>’);</w:t>
+      </w:r>
+    </w:p>
+    <w:p>
+      <w:pPr>
+        <w:pStyle w:val="Heading3"/>
+      </w:pPr>
+      <w:r>
+        <w:t>d. Register INF230 in the course table.</w:t>
+      </w:r>
+    </w:p>
+    <w:p>
+      <w:r>
+        <w:tab/>
+        <w:t>INSERT INTO Course (</w:t>
       </w:r>
       <w:proofErr w:type="spellStart"/>
       <w:r>
         <w:t>crs_code</w:t>
       </w:r>
       <w:proofErr w:type="spellEnd"/>
-    </w:p>
-    <w:p>
-      <w:pPr>
-        <w:spacing w:after="0"/>
-      </w:pPr>
-      <w:r>
-        <w:tab/>
-      </w:r>
-      <w:r>
-        <w:tab/>
-      </w:r>
-      <w:r>
-        <w:t>foreign key:</w:t>
-      </w:r>
-      <w:r>
-        <w:t xml:space="preserve"> </w:t>
-      </w:r>
-      <w:proofErr w:type="spellStart"/>
-      <w:r>
-        <w:t>loc_code</w:t>
-      </w:r>
-      <w:proofErr w:type="spellEnd"/>
-    </w:p>
-    <w:p>
-      <w:pPr>
-        <w:spacing w:after="0"/>
-      </w:pPr>
-      <w:r>
-        <w:tab/>
-      </w:r>
-      <w:r>
-        <w:tab/>
-      </w:r>
-      <w:r>
-        <w:t>foreign key:</w:t>
-      </w:r>
-      <w:r>
-        <w:t xml:space="preserve"> </w:t>
-      </w:r>
-      <w:proofErr w:type="spellStart"/>
-      <w:r>
-        <w:t>ins_id</w:t>
-      </w:r>
-      <w:proofErr w:type="spellEnd"/>
-    </w:p>
-    <w:p>
-      <w:pPr>
-        <w:spacing w:after="0"/>
-      </w:pPr>
-      <w:r>
-        <w:tab/>
-        <w:t>DESCRIBE Student;</w:t>
-      </w:r>
-    </w:p>
-    <w:p>
-      <w:pPr>
-        <w:spacing w:after="0"/>
-      </w:pPr>
-      <w:r>
-        <w:tab/>
-      </w:r>
-      <w:r>
-        <w:tab/>
-      </w:r>
-      <w:r>
-        <w:t>None</w:t>
-      </w:r>
-    </w:p>
-    <w:p>
-      <w:pPr>
-        <w:spacing w:after="0"/>
-      </w:pPr>
-    </w:p>
-    <w:p>
-      <w:pPr>
-        <w:pStyle w:val="Heading2"/>
-      </w:pPr>
-      <w:r>
-        <w:t xml:space="preserve">2.5 </w:t>
-      </w:r>
-      <w:r>
-        <w:t>Register data in some tables. (Write the SQL commands you are using).</w:t>
-      </w:r>
-    </w:p>
-    <w:p>
-      <w:pPr>
-        <w:pStyle w:val="Heading3"/>
-      </w:pPr>
-      <w:r>
-        <w:t>a. Register yourself as</w:t>
-      </w:r>
-      <w:r>
-        <w:t xml:space="preserve"> </w:t>
-      </w:r>
-      <w:r>
-        <w:t>a</w:t>
-      </w:r>
-      <w:r>
-        <w:t xml:space="preserve"> </w:t>
-      </w:r>
-      <w:r>
-        <w:t>student in the student table.</w:t>
-      </w:r>
-    </w:p>
-    <w:p>
-      <w:r>
-        <w:tab/>
-      </w:r>
-      <w:r>
-        <w:t>INSERT INTO Student (</w:t>
-      </w:r>
-      <w:proofErr w:type="spellStart"/>
-      <w:r>
-        <w:t>stu_id</w:t>
-      </w:r>
-      <w:proofErr w:type="spellEnd"/>
       <w:r>
         <w:t xml:space="preserve">, </w:t>
       </w:r>
       <w:proofErr w:type="spellStart"/>
       <w:r>
-        <w:t>stu_fname</w:t>
+        <w:t>crs_title</w:t>
       </w:r>
       <w:proofErr w:type="spellEnd"/>
       <w:r>
@@ -2879,29 +2914,7 @@
       </w:r>
       <w:proofErr w:type="spellStart"/>
       <w:r>
-        <w:t>stu_lname</w:t>
-      </w:r>
-      <w:proofErr w:type="spellEnd"/>
-      <w:r>
-        <w:t>) VALUES (101809, ‘Tyrone’, ‘Nowell’);</w:t>
-      </w:r>
-    </w:p>
-    <w:p>
-      <w:pPr>
-        <w:pStyle w:val="Heading3"/>
-      </w:pPr>
-      <w:r>
-        <w:t>b. Register your home commune in the location table.</w:t>
-      </w:r>
-    </w:p>
-    <w:p>
-      <w:r>
-        <w:tab/>
-        <w:t>INSERT INTO Location (</w:t>
-      </w:r>
-      <w:proofErr w:type="spellStart"/>
-      <w:r>
-        <w:t>loc_code</w:t>
+        <w:t>crs_credits</w:t>
       </w:r>
       <w:proofErr w:type="spellEnd"/>
       <w:r>
@@ -2909,7 +2922,7 @@
       </w:r>
       <w:proofErr w:type="spellStart"/>
       <w:r>
-        <w:t>loc_name</w:t>
+        <w:t>dep_code</w:t>
       </w:r>
       <w:proofErr w:type="spellEnd"/>
       <w:r>
@@ -2917,110 +2930,6 @@
       </w:r>
       <w:proofErr w:type="spellStart"/>
       <w:r>
-        <w:t>loc_country</w:t>
-      </w:r>
-      <w:proofErr w:type="spellEnd"/>
-      <w:r>
-        <w:t>) VALUES (1430, ‘</w:t>
-      </w:r>
-      <w:proofErr w:type="spellStart"/>
-      <w:r>
-        <w:t>Aas</w:t>
-      </w:r>
-      <w:proofErr w:type="spellEnd"/>
-      <w:r>
-        <w:t>’, ‘NO’);</w:t>
-      </w:r>
-    </w:p>
-    <w:p>
-      <w:pPr>
-        <w:pStyle w:val="Heading3"/>
-      </w:pPr>
-      <w:r>
-        <w:t>c. Register IMT in the</w:t>
-      </w:r>
-      <w:r>
-        <w:t xml:space="preserve"> </w:t>
-      </w:r>
-      <w:r>
-        <w:t>department table.</w:t>
-      </w:r>
-    </w:p>
-    <w:p>
-      <w:r>
-        <w:tab/>
-        <w:t>INSERT INTO Department (</w:t>
-      </w:r>
-      <w:proofErr w:type="spellStart"/>
-      <w:r>
-        <w:t>dep_code</w:t>
-      </w:r>
-      <w:proofErr w:type="spellEnd"/>
-      <w:r>
-        <w:t xml:space="preserve">, </w:t>
-      </w:r>
-      <w:proofErr w:type="spellStart"/>
-      <w:r>
-        <w:t>dep_name</w:t>
-      </w:r>
-      <w:proofErr w:type="spellEnd"/>
-      <w:r>
-        <w:t>) VALUES (‘IMT’, ‘</w:t>
-      </w:r>
-      <w:r>
-        <w:t>Faculty of Science and Technology</w:t>
-      </w:r>
-      <w:r>
-        <w:t>’);</w:t>
-      </w:r>
-    </w:p>
-    <w:p>
-      <w:pPr>
-        <w:pStyle w:val="Heading3"/>
-      </w:pPr>
-      <w:r>
-        <w:t>d. Register INF230 in the course table.</w:t>
-      </w:r>
-    </w:p>
-    <w:p>
-      <w:r>
-        <w:tab/>
-        <w:t>INSERT INTO Course (</w:t>
-      </w:r>
-      <w:proofErr w:type="spellStart"/>
-      <w:r>
-        <w:t>crs_code</w:t>
-      </w:r>
-      <w:proofErr w:type="spellEnd"/>
-      <w:r>
-        <w:t xml:space="preserve">, </w:t>
-      </w:r>
-      <w:proofErr w:type="spellStart"/>
-      <w:r>
-        <w:t>crs_title</w:t>
-      </w:r>
-      <w:proofErr w:type="spellEnd"/>
-      <w:r>
-        <w:t xml:space="preserve">, </w:t>
-      </w:r>
-      <w:proofErr w:type="spellStart"/>
-      <w:r>
-        <w:t>crs_credits</w:t>
-      </w:r>
-      <w:proofErr w:type="spellEnd"/>
-      <w:r>
-        <w:t xml:space="preserve">, </w:t>
-      </w:r>
-      <w:proofErr w:type="spellStart"/>
-      <w:r>
-        <w:t>dep_code</w:t>
-      </w:r>
-      <w:proofErr w:type="spellEnd"/>
-      <w:r>
-        <w:t xml:space="preserve">, </w:t>
-      </w:r>
-      <w:proofErr w:type="spellStart"/>
-      <w:r>
         <w:t>crs_description</w:t>
       </w:r>
       <w:proofErr w:type="spellEnd"/>
@@ -3034,43 +2943,7 @@
         <w:t xml:space="preserve">’, </w:t>
       </w:r>
       <w:r>
-        <w:t xml:space="preserve">10, ‘IMT’, ‘This course covers </w:t>
-      </w:r>
-      <w:r>
-        <w:t>Introduction to data bases</w:t>
-      </w:r>
-      <w:r>
-        <w:t>, R</w:t>
-      </w:r>
-      <w:r>
-        <w:t>aw data and data processing</w:t>
-      </w:r>
-      <w:r>
-        <w:t xml:space="preserve">, </w:t>
-      </w:r>
-      <w:r>
-        <w:t>Analysis and methods</w:t>
-      </w:r>
-      <w:r>
-        <w:t xml:space="preserve">, </w:t>
-      </w:r>
-      <w:r>
-        <w:t>Query and analysis of data</w:t>
-      </w:r>
-      <w:r>
-        <w:t xml:space="preserve">, </w:t>
-      </w:r>
-      <w:r>
-        <w:t>Datalogging from external devices</w:t>
-      </w:r>
-      <w:r>
-        <w:t xml:space="preserve">, </w:t>
-      </w:r>
-      <w:r>
-        <w:t>Data and security.</w:t>
-      </w:r>
-      <w:r>
-        <w:t>’);</w:t>
+        <w:t>10, ‘IMT’, ‘This course covers Introduction to data bases, Raw data and data processing, Analysis and methods, Query and analysis of data, Datalogging from external devices, Data and security.’);</w:t>
       </w:r>
     </w:p>
     <w:p>
@@ -3206,13 +3079,7 @@
     <w:p>
       <w:r>
         <w:tab/>
-        <w:t>No, an error occurs due to a duplicate entry of a primary key (</w:t>
-      </w:r>
-      <w:r>
-        <w:t>instructor</w:t>
-      </w:r>
-      <w:r>
-        <w:t xml:space="preserve"> ID).</w:t>
+        <w:t>No, an error occurs due to a duplicate entry of a primary key (instructor ID).</w:t>
       </w:r>
     </w:p>
     <w:p>
@@ -3245,31 +3112,7 @@
         <w:rPr>
           <w:shd w:val="clear" w:color="auto" w:fill="FFFFFF"/>
         </w:rPr>
-        <w:t>d. Can you register a course in the course table that does not have a cours</w:t>
-      </w:r>
-      <w:r>
-        <w:rPr>
-          <w:shd w:val="clear" w:color="auto" w:fill="FFFFFF"/>
-        </w:rPr>
-        <w:t xml:space="preserve">e </w:t>
-      </w:r>
-      <w:r>
-        <w:rPr>
-          <w:shd w:val="clear" w:color="auto" w:fill="FFFFFF"/>
-        </w:rPr>
-        <w:t>description?</w:t>
-      </w:r>
-      <w:r>
-        <w:rPr>
-          <w:shd w:val="clear" w:color="auto" w:fill="FFFFFF"/>
-        </w:rPr>
-        <w:t xml:space="preserve"> </w:t>
-      </w:r>
-      <w:r>
-        <w:rPr>
-          <w:shd w:val="clear" w:color="auto" w:fill="FFFFFF"/>
-        </w:rPr>
-        <w:t>Why/why not?</w:t>
+        <w:t>d. Can you register a course in the course table that does not have a course description? Why/why not?</w:t>
       </w:r>
     </w:p>
     <w:p>
@@ -3285,48 +3128,43 @@
       </w:r>
       <w:proofErr w:type="spellEnd"/>
       <w:r>
-        <w:t xml:space="preserve"> field doesn’t not have a default </w:t>
-      </w:r>
-      <w:proofErr w:type="gramStart"/>
-      <w:r>
-        <w:t>values</w:t>
-      </w:r>
-      <w:proofErr w:type="gramEnd"/>
-      <w:r>
-        <w:t xml:space="preserve"> so it will not accept the command with an undefined value. This can be avoided by setting an empty string, ‘’, to the </w:t>
-      </w:r>
-      <w:proofErr w:type="spellStart"/>
-      <w:r>
-        <w:t>crs_description</w:t>
-      </w:r>
-      <w:proofErr w:type="spellEnd"/>
-      <w:r>
-        <w:t xml:space="preserve"> field.</w:t>
-      </w:r>
-    </w:p>
-    <w:p>
-      <w:pPr>
-        <w:pStyle w:val="Heading3"/>
-      </w:pPr>
-      <w:r>
-        <w:t xml:space="preserve">e. What are the limitations on the </w:t>
-      </w:r>
-      <w:proofErr w:type="spellStart"/>
-      <w:r>
-        <w:t>loc_country</w:t>
-      </w:r>
-      <w:proofErr w:type="spellEnd"/>
-      <w:r>
-        <w:t xml:space="preserve"> in the location table?</w:t>
-      </w:r>
-    </w:p>
-    <w:p>
-      <w:r>
-        <w:tab/>
-        <w:t>This field is limited to two characters (char(2)) and so, it only accepts the ‘country code’.</w:t>
+        <w:t xml:space="preserve"> field doesn’t not have a default value</w:t>
       </w:r>
       <w:bookmarkStart w:id="0" w:name="_GoBack"/>
       <w:bookmarkEnd w:id="0"/>
+      <w:r>
+        <w:t xml:space="preserve"> so it will not accept the command with an undefined value. This can be avoided by setting an empty string, ‘’, to the </w:t>
+      </w:r>
+      <w:proofErr w:type="spellStart"/>
+      <w:r>
+        <w:t>crs_description</w:t>
+      </w:r>
+      <w:proofErr w:type="spellEnd"/>
+      <w:r>
+        <w:t xml:space="preserve"> field.</w:t>
+      </w:r>
+    </w:p>
+    <w:p>
+      <w:pPr>
+        <w:pStyle w:val="Heading3"/>
+      </w:pPr>
+      <w:r>
+        <w:t xml:space="preserve">e. What are the limitations on the </w:t>
+      </w:r>
+      <w:proofErr w:type="spellStart"/>
+      <w:r>
+        <w:t>loc_country</w:t>
+      </w:r>
+      <w:proofErr w:type="spellEnd"/>
+      <w:r>
+        <w:t xml:space="preserve"> in the location table?</w:t>
+      </w:r>
+    </w:p>
+    <w:p>
+      <w:r>
+        <w:tab/>
+        <w:t>This field is limited to two characters (char(2)) and so, it only accepts the ‘country code’.</w:t>
+      </w:r>
     </w:p>
     <w:sectPr>
       <w:headerReference w:type="default" r:id="rId8"/>
@@ -4324,6 +4162,7 @@
   <w:style w:type="character" w:default="1" w:styleId="DefaultParagraphFont">
     <w:name w:val="Default Paragraph Font"/>
     <w:uiPriority w:val="1"/>
+    <w:semiHidden/>
     <w:unhideWhenUsed/>
   </w:style>
   <w:style w:type="table" w:default="1" w:styleId="TableNormal">

</xml_diff>